<commit_message>
Updated with review feedback from ruth
</commit_message>
<xml_diff>
--- a/doc/release/HPC DME Release Notes 2.28.0.docx
+++ b/doc/release/HPC DME Release Notes 2.28.0.docx
@@ -722,17 +722,48 @@
                 <w:sz w:val="28"/>
                 <w:szCs w:val="28"/>
               </w:rPr>
-              <w:t>If you have an NIH account, the NCI Data Vault team can give you access to DME. For access requests or any other questions, contact </w:t>
+              <w:t>If you have an NIH account, the NCI Data Vault team can give you access to DME. For access requests or any other questions, contact</w:t>
+            </w:r>
+            <w:r>
+              <w:rPr>
+                <w:color w:val="000000"/>
+                <w:sz w:val="28"/>
+                <w:szCs w:val="28"/>
+              </w:rPr>
+              <w:t xml:space="preserve"> </w:t>
             </w:r>
             <w:hyperlink r:id="rId6" w:history="1">
               <w:r>
                 <w:rPr>
                   <w:rStyle w:val="Hyperlink"/>
-                  <w:color w:val="0052CC"/>
                   <w:sz w:val="28"/>
                   <w:szCs w:val="28"/>
                 </w:rPr>
-                <w:t>NCIDataVault@mail.nih.gov</w:t>
+                <w:t>ncid</w:t>
+              </w:r>
+              <w:r>
+                <w:rPr>
+                  <w:rStyle w:val="Hyperlink"/>
+                  <w:sz w:val="28"/>
+                  <w:szCs w:val="28"/>
+                </w:rPr>
+                <w:t>ata</w:t>
+              </w:r>
+              <w:r>
+                <w:rPr>
+                  <w:rStyle w:val="Hyperlink"/>
+                  <w:sz w:val="28"/>
+                  <w:szCs w:val="28"/>
+                </w:rPr>
+                <w:t>v</w:t>
+              </w:r>
+              <w:r>
+                <w:rPr>
+                  <w:rStyle w:val="Hyperlink"/>
+                  <w:sz w:val="28"/>
+                  <w:szCs w:val="28"/>
+                </w:rPr>
+                <w:t>ault@mail.nih.gov</w:t>
               </w:r>
             </w:hyperlink>
             <w:r>
@@ -741,7 +772,15 @@
                 <w:sz w:val="28"/>
                 <w:szCs w:val="28"/>
               </w:rPr>
-              <w:t>. </w:t>
+              <w:t>.</w:t>
+            </w:r>
+            <w:r>
+              <w:rPr>
+                <w:color w:val="000000"/>
+                <w:sz w:val="28"/>
+                <w:szCs w:val="28"/>
+              </w:rPr>
+              <w:t> </w:t>
             </w:r>
           </w:p>
           <w:p>
@@ -2476,11 +2515,6 @@
               <w:t>that were deleted by the user but able to be restored in the future. Previously these files were ignored by the data migration task and hence not migrated</w:t>
             </w:r>
             <w:r>
-              <w:rPr>
-                <w:rStyle w:val="Hyperlink"/>
-                <w:sz w:val="28"/>
-                <w:szCs w:val="28"/>
-              </w:rPr>
               <w:t>.</w:t>
             </w:r>
           </w:p>
@@ -2617,7 +2651,7 @@
                 <w:sz w:val="28"/>
                 <w:szCs w:val="28"/>
               </w:rPr>
-              <w:t xml:space="preserve"> perform </w:t>
+              <w:t xml:space="preserve"> perform for a single part presigned URL upload transaction, the additional steps required </w:t>
             </w:r>
             <w:r>
               <w:rPr>
@@ -2625,7 +2659,7 @@
                 <w:sz w:val="28"/>
                 <w:szCs w:val="28"/>
               </w:rPr>
-              <w:t xml:space="preserve">for a single part presigned URL upload transaction, </w:t>
+              <w:t>to change</w:t>
             </w:r>
             <w:r>
               <w:rPr>
@@ -2633,7 +2667,7 @@
                 <w:sz w:val="28"/>
                 <w:szCs w:val="28"/>
               </w:rPr>
-              <w:t xml:space="preserve">the additional steps required </w:t>
+              <w:t xml:space="preserve"> the status of the transaction from URL_GENERATED to ARCHIVED. This eliminates delays </w:t>
             </w:r>
             <w:r>
               <w:rPr>
@@ -2641,7 +2675,7 @@
                 <w:sz w:val="28"/>
                 <w:szCs w:val="28"/>
               </w:rPr>
-              <w:t>to change</w:t>
+              <w:t xml:space="preserve">from </w:t>
             </w:r>
             <w:r>
               <w:rPr>
@@ -2649,39 +2683,7 @@
                 <w:sz w:val="28"/>
                 <w:szCs w:val="28"/>
               </w:rPr>
-              <w:t xml:space="preserve"> the status of the transaction from URL_GENERATED to ARCHIVED. This eliminates delays </w:t>
-            </w:r>
-            <w:r>
-              <w:rPr>
-                <w:color w:val="242424"/>
-                <w:sz w:val="28"/>
-                <w:szCs w:val="28"/>
-              </w:rPr>
-              <w:t xml:space="preserve">from </w:t>
-            </w:r>
-            <w:r>
-              <w:rPr>
-                <w:color w:val="242424"/>
-                <w:sz w:val="28"/>
-                <w:szCs w:val="28"/>
-              </w:rPr>
-              <w:t>the scheduled task set up for performing th</w:t>
-            </w:r>
-            <w:r>
-              <w:rPr>
-                <w:color w:val="242424"/>
-                <w:sz w:val="28"/>
-                <w:szCs w:val="28"/>
-              </w:rPr>
-              <w:t>is</w:t>
-            </w:r>
-            <w:r>
-              <w:rPr>
-                <w:color w:val="242424"/>
-                <w:sz w:val="28"/>
-                <w:szCs w:val="28"/>
-              </w:rPr>
-              <w:t xml:space="preserve"> completion</w:t>
+              <w:t>the scheduled task set up for performing this completion</w:t>
             </w:r>
             <w:r>
               <w:rPr>
@@ -2776,17 +2778,7 @@
             </w:r>
             <w:r>
               <w:rPr>
-                <w:rStyle w:val="Hyperlink"/>
-                <w:sz w:val="28"/>
-                <w:szCs w:val="28"/>
-                <w:u w:val="none"/>
-                <w:rPrChange w:id="0" w:author="Menon, Sunita (NIH/NCI) [C]" w:date="2023-01-29T13:39:00Z">
-                  <w:rPr>
-                    <w:rStyle w:val="Hyperlink"/>
-                    <w:sz w:val="28"/>
-                    <w:szCs w:val="28"/>
-                  </w:rPr>
-                </w:rPrChange>
+                <w:color w:val="242424"/>
               </w:rPr>
               <w:t>.</w:t>
             </w:r>
@@ -3006,275 +2998,275 @@
                 <w:sz w:val="28"/>
                 <w:szCs w:val="28"/>
               </w:rPr>
-              <w:t xml:space="preserve">when data is being restored to an AWS S3 bucket during the first part of the 2-part download from Glacier Deep Archive. </w:t>
+              <w:t xml:space="preserve">when data is being restored to an AWS S3 bucket during the first part of the </w:t>
+            </w:r>
+            <w:r>
+              <w:rPr>
+                <w:sz w:val="28"/>
+                <w:szCs w:val="28"/>
+              </w:rPr>
+              <w:t>two</w:t>
+            </w:r>
+            <w:r>
+              <w:rPr>
+                <w:sz w:val="28"/>
+                <w:szCs w:val="28"/>
+              </w:rPr>
+              <w:t xml:space="preserve">-part download from Glacier Deep Archive. </w:t>
             </w:r>
           </w:p>
           <w:p>
             <w:pPr>
               <w:jc w:val="both"/>
               <w:rPr>
-                <w:rStyle w:val="Hyperlink"/>
-                <w:color w:val="auto"/>
-                <w:sz w:val="28"/>
-                <w:szCs w:val="28"/>
-                <w:u w:val="none"/>
-              </w:rPr>
-            </w:pPr>
+                <w:sz w:val="28"/>
+                <w:szCs w:val="28"/>
+              </w:rPr>
+            </w:pPr>
+          </w:p>
+          <w:p>
+            <w:pPr>
+              <w:rPr>
+                <w:sz w:val="28"/>
+                <w:szCs w:val="28"/>
+              </w:rPr>
+            </w:pPr>
+            <w:r>
+              <w:rPr>
+                <w:sz w:val="28"/>
+                <w:szCs w:val="28"/>
+                <w:u w:val="single"/>
+              </w:rPr>
+              <w:t>HPCDATAMGM-1713</w:t>
+            </w:r>
+            <w:r>
+              <w:t xml:space="preserve">: </w:t>
+            </w:r>
+            <w:r>
+              <w:rPr>
+                <w:sz w:val="28"/>
+                <w:szCs w:val="28"/>
+              </w:rPr>
+              <w:t xml:space="preserve">Fixed the issue </w:t>
+            </w:r>
+            <w:r>
+              <w:rPr>
+                <w:sz w:val="28"/>
+                <w:szCs w:val="28"/>
+              </w:rPr>
+              <w:t xml:space="preserve">with </w:t>
+            </w:r>
+            <w:r>
+              <w:rPr>
+                <w:sz w:val="28"/>
+                <w:szCs w:val="28"/>
+              </w:rPr>
+              <w:t xml:space="preserve">non-grid reports </w:t>
+            </w:r>
+            <w:r>
+              <w:rPr>
+                <w:sz w:val="28"/>
+                <w:szCs w:val="28"/>
+              </w:rPr>
+              <w:t xml:space="preserve">in the DME web application </w:t>
+            </w:r>
+            <w:r>
+              <w:rPr>
+                <w:sz w:val="28"/>
+                <w:szCs w:val="28"/>
+              </w:rPr>
+              <w:t xml:space="preserve">cutting through the footer when the data in </w:t>
+            </w:r>
+            <w:r>
+              <w:rPr>
+                <w:sz w:val="28"/>
+                <w:szCs w:val="28"/>
+              </w:rPr>
+              <w:t>a</w:t>
+            </w:r>
+            <w:r>
+              <w:rPr>
+                <w:sz w:val="28"/>
+                <w:szCs w:val="28"/>
+              </w:rPr>
+              <w:t xml:space="preserve"> report exceeds the footer depth. The report</w:t>
+            </w:r>
+            <w:r>
+              <w:rPr>
+                <w:sz w:val="28"/>
+                <w:szCs w:val="28"/>
+              </w:rPr>
+              <w:t>s</w:t>
+            </w:r>
+            <w:r>
+              <w:rPr>
+                <w:sz w:val="28"/>
+                <w:szCs w:val="28"/>
+              </w:rPr>
+              <w:t xml:space="preserve"> </w:t>
+            </w:r>
+            <w:r>
+              <w:rPr>
+                <w:sz w:val="28"/>
+                <w:szCs w:val="28"/>
+              </w:rPr>
+              <w:t>are now</w:t>
+            </w:r>
+            <w:r>
+              <w:rPr>
+                <w:sz w:val="28"/>
+                <w:szCs w:val="28"/>
+              </w:rPr>
+              <w:t xml:space="preserve"> displayed in a sub-panel with a scrollbar.</w:t>
+            </w:r>
           </w:p>
           <w:p>
             <w:pPr>
               <w:jc w:val="both"/>
               <w:rPr>
-                <w:rStyle w:val="Hyperlink"/>
-                <w:color w:val="auto"/>
-                <w:sz w:val="28"/>
-                <w:szCs w:val="28"/>
-                <w:u w:val="none"/>
-              </w:rPr>
-            </w:pPr>
-            <w:r>
-              <w:rPr>
-                <w:rStyle w:val="Hyperlink"/>
-                <w:color w:val="auto"/>
-                <w:sz w:val="28"/>
-                <w:szCs w:val="28"/>
-              </w:rPr>
-              <w:t>HPCDATAMGM-1713:</w:t>
-            </w:r>
-            <w:r>
-              <w:rPr>
-                <w:rStyle w:val="Hyperlink"/>
-                <w:color w:val="auto"/>
-                <w:sz w:val="28"/>
-                <w:szCs w:val="28"/>
-                <w:u w:val="none"/>
-              </w:rPr>
-              <w:t xml:space="preserve"> Fixed the issue </w:t>
-            </w:r>
-            <w:r>
-              <w:rPr>
-                <w:rStyle w:val="Hyperlink"/>
-                <w:color w:val="auto"/>
-                <w:sz w:val="28"/>
-                <w:szCs w:val="28"/>
-                <w:u w:val="none"/>
-              </w:rPr>
-              <w:t xml:space="preserve">non-grid reports </w:t>
-            </w:r>
-            <w:r>
-              <w:rPr>
-                <w:rStyle w:val="Hyperlink"/>
-                <w:color w:val="auto"/>
-                <w:sz w:val="28"/>
-                <w:szCs w:val="28"/>
-                <w:u w:val="none"/>
+                <w:sz w:val="28"/>
+                <w:szCs w:val="28"/>
+              </w:rPr>
+            </w:pPr>
+          </w:p>
+          <w:p>
+            <w:pPr>
+              <w:jc w:val="both"/>
+              <w:rPr>
+                <w:sz w:val="28"/>
+                <w:szCs w:val="28"/>
+              </w:rPr>
+            </w:pPr>
+            <w:r>
+              <w:rPr>
+                <w:sz w:val="28"/>
+                <w:szCs w:val="28"/>
+                <w:u w:val="single"/>
+              </w:rPr>
+              <w:t>HPCDATAMGM-16</w:t>
+            </w:r>
+            <w:r>
+              <w:rPr>
+                <w:sz w:val="28"/>
+                <w:szCs w:val="28"/>
+                <w:u w:val="single"/>
+              </w:rPr>
+              <w:t>9</w:t>
+            </w:r>
+            <w:r>
+              <w:rPr>
+                <w:sz w:val="28"/>
+                <w:szCs w:val="28"/>
+                <w:u w:val="single"/>
+              </w:rPr>
+              <w:t>5</w:t>
+            </w:r>
+            <w:r>
+              <w:rPr>
+                <w:sz w:val="28"/>
+                <w:szCs w:val="28"/>
+                <w:u w:val="single"/>
+              </w:rPr>
+              <w:t>, 1</w:t>
+            </w:r>
+            <w:r>
+              <w:rPr>
+                <w:sz w:val="28"/>
+                <w:szCs w:val="28"/>
+                <w:u w:val="single"/>
+              </w:rPr>
+              <w:t>718</w:t>
+            </w:r>
+            <w:r>
+              <w:rPr>
+                <w:sz w:val="28"/>
+                <w:szCs w:val="28"/>
+              </w:rPr>
+              <w:t xml:space="preserve">: </w:t>
+            </w:r>
+            <w:r>
+              <w:rPr>
+                <w:sz w:val="28"/>
+                <w:szCs w:val="28"/>
+              </w:rPr>
+              <w:t>Improve</w:t>
+            </w:r>
+            <w:r>
+              <w:rPr>
+                <w:sz w:val="28"/>
+                <w:szCs w:val="28"/>
+              </w:rPr>
+              <w:t>d</w:t>
+            </w:r>
+            <w:r>
+              <w:rPr>
+                <w:sz w:val="28"/>
+                <w:szCs w:val="28"/>
+              </w:rPr>
+              <w:t xml:space="preserve"> performance of </w:t>
+            </w:r>
+            <w:r>
+              <w:rPr>
+                <w:sz w:val="28"/>
+                <w:szCs w:val="28"/>
+              </w:rPr>
+              <w:t xml:space="preserve">non-grid </w:t>
+            </w:r>
+            <w:r>
+              <w:rPr>
+                <w:sz w:val="28"/>
+                <w:szCs w:val="28"/>
+              </w:rPr>
+              <w:t xml:space="preserve">reports </w:t>
+            </w:r>
+            <w:r>
+              <w:rPr>
+                <w:sz w:val="28"/>
+                <w:szCs w:val="28"/>
+              </w:rPr>
+              <w:t xml:space="preserve">(reports on one DOC, one Base Path, or Collection Path) </w:t>
+            </w:r>
+            <w:r>
+              <w:rPr>
+                <w:sz w:val="28"/>
+                <w:szCs w:val="28"/>
               </w:rPr>
               <w:t xml:space="preserve">in the DME web application </w:t>
             </w:r>
             <w:r>
               <w:rPr>
-                <w:rStyle w:val="Hyperlink"/>
-                <w:color w:val="auto"/>
-                <w:sz w:val="28"/>
-                <w:szCs w:val="28"/>
-                <w:u w:val="none"/>
-              </w:rPr>
-              <w:t xml:space="preserve">cutting through the footer when the data in </w:t>
-            </w:r>
-            <w:r>
-              <w:rPr>
-                <w:rStyle w:val="Hyperlink"/>
-                <w:color w:val="auto"/>
-                <w:sz w:val="28"/>
-                <w:szCs w:val="28"/>
-                <w:u w:val="none"/>
-              </w:rPr>
-              <w:t>a</w:t>
-            </w:r>
-            <w:r>
-              <w:rPr>
-                <w:rStyle w:val="Hyperlink"/>
-                <w:color w:val="auto"/>
-                <w:sz w:val="28"/>
-                <w:szCs w:val="28"/>
-                <w:u w:val="none"/>
-              </w:rPr>
-              <w:t xml:space="preserve"> report exceeds the footer depth. The report</w:t>
-            </w:r>
-            <w:r>
-              <w:rPr>
-                <w:rStyle w:val="Hyperlink"/>
-                <w:color w:val="auto"/>
-                <w:sz w:val="28"/>
-                <w:szCs w:val="28"/>
-                <w:u w:val="none"/>
-              </w:rPr>
-              <w:t>s</w:t>
-            </w:r>
-            <w:r>
-              <w:rPr>
-                <w:rStyle w:val="Hyperlink"/>
-                <w:color w:val="auto"/>
-                <w:sz w:val="28"/>
-                <w:szCs w:val="28"/>
-                <w:u w:val="none"/>
+                <w:sz w:val="28"/>
+                <w:szCs w:val="28"/>
+              </w:rPr>
+              <w:t>by making the Archive Summary field optional.</w:t>
+            </w:r>
+            <w:r>
+              <w:rPr>
+                <w:sz w:val="28"/>
+                <w:szCs w:val="28"/>
               </w:rPr>
               <w:t xml:space="preserve"> </w:t>
             </w:r>
             <w:r>
               <w:rPr>
-                <w:rStyle w:val="Hyperlink"/>
-                <w:color w:val="auto"/>
-                <w:sz w:val="28"/>
-                <w:szCs w:val="28"/>
-                <w:u w:val="none"/>
-              </w:rPr>
-              <w:t>are now</w:t>
-            </w:r>
-            <w:r>
-              <w:rPr>
-                <w:rStyle w:val="Hyperlink"/>
-                <w:color w:val="auto"/>
-                <w:sz w:val="28"/>
-                <w:szCs w:val="28"/>
-                <w:u w:val="none"/>
-              </w:rPr>
-              <w:t xml:space="preserve"> displayed in a sub-panel with a scrollbar.</w:t>
-            </w:r>
-          </w:p>
-          <w:p>
-            <w:pPr>
-              <w:jc w:val="both"/>
-              <w:rPr>
-                <w:sz w:val="28"/>
-                <w:szCs w:val="28"/>
-              </w:rPr>
-            </w:pPr>
-          </w:p>
-          <w:p>
-            <w:pPr>
-              <w:jc w:val="both"/>
-              <w:rPr>
-                <w:sz w:val="28"/>
-                <w:szCs w:val="28"/>
-              </w:rPr>
-            </w:pPr>
-            <w:r>
-              <w:rPr>
-                <w:sz w:val="28"/>
-                <w:szCs w:val="28"/>
-                <w:u w:val="single"/>
-              </w:rPr>
-              <w:t>HPCDATAMGM-16</w:t>
-            </w:r>
-            <w:r>
-              <w:rPr>
-                <w:sz w:val="28"/>
-                <w:szCs w:val="28"/>
-                <w:u w:val="single"/>
-              </w:rPr>
-              <w:t>9</w:t>
-            </w:r>
-            <w:r>
-              <w:rPr>
-                <w:sz w:val="28"/>
-                <w:szCs w:val="28"/>
-                <w:u w:val="single"/>
-              </w:rPr>
-              <w:t>5</w:t>
-            </w:r>
-            <w:r>
-              <w:rPr>
-                <w:sz w:val="28"/>
-                <w:szCs w:val="28"/>
-                <w:u w:val="single"/>
-              </w:rPr>
-              <w:t>, 1</w:t>
-            </w:r>
-            <w:r>
-              <w:rPr>
-                <w:sz w:val="28"/>
-                <w:szCs w:val="28"/>
-                <w:u w:val="single"/>
-              </w:rPr>
-              <w:t>718</w:t>
-            </w:r>
-            <w:r>
-              <w:rPr>
-                <w:sz w:val="28"/>
-                <w:szCs w:val="28"/>
-              </w:rPr>
-              <w:t xml:space="preserve">: </w:t>
-            </w:r>
-            <w:r>
-              <w:rPr>
-                <w:sz w:val="28"/>
-                <w:szCs w:val="28"/>
-              </w:rPr>
-              <w:t>Improve</w:t>
-            </w:r>
-            <w:r>
-              <w:rPr>
-                <w:sz w:val="28"/>
-                <w:szCs w:val="28"/>
-              </w:rPr>
-              <w:t>d</w:t>
-            </w:r>
-            <w:r>
-              <w:rPr>
-                <w:sz w:val="28"/>
-                <w:szCs w:val="28"/>
-              </w:rPr>
-              <w:t xml:space="preserve"> performance of </w:t>
-            </w:r>
-            <w:r>
-              <w:rPr>
-                <w:sz w:val="28"/>
-                <w:szCs w:val="28"/>
-              </w:rPr>
-              <w:t xml:space="preserve">single row (non-grid - </w:t>
-            </w:r>
-            <w:r>
-              <w:rPr>
-                <w:sz w:val="28"/>
-                <w:szCs w:val="28"/>
-              </w:rPr>
-              <w:t>DOC, Base Path and Collection</w:t>
-            </w:r>
-            <w:r>
-              <w:rPr>
-                <w:sz w:val="28"/>
-                <w:szCs w:val="28"/>
-              </w:rPr>
-              <w:t xml:space="preserve"> Path)</w:t>
-            </w:r>
-            <w:r>
-              <w:rPr>
-                <w:sz w:val="28"/>
-                <w:szCs w:val="28"/>
-              </w:rPr>
-              <w:t xml:space="preserve"> reports </w:t>
-            </w:r>
-            <w:r>
-              <w:rPr>
-                <w:sz w:val="28"/>
-                <w:szCs w:val="28"/>
-              </w:rPr>
-              <w:t xml:space="preserve">in the DME web application </w:t>
-            </w:r>
-            <w:r>
-              <w:rPr>
-                <w:sz w:val="28"/>
-                <w:szCs w:val="28"/>
-              </w:rPr>
-              <w:t xml:space="preserve">by making the Archive Summary field optional. Also removed unused fields from </w:t>
-            </w:r>
-            <w:r>
-              <w:rPr>
-                <w:sz w:val="28"/>
-                <w:szCs w:val="28"/>
-              </w:rPr>
-              <w:t xml:space="preserve">multi-row (grid) and single row </w:t>
+                <w:sz w:val="28"/>
+                <w:szCs w:val="28"/>
+              </w:rPr>
+              <w:t xml:space="preserve">Also removed unused fields from </w:t>
+            </w:r>
+            <w:r>
+              <w:rPr>
+                <w:sz w:val="28"/>
+                <w:szCs w:val="28"/>
+              </w:rPr>
+              <w:t xml:space="preserve">grid and </w:t>
+            </w:r>
+            <w:r>
+              <w:rPr>
+                <w:sz w:val="28"/>
+                <w:szCs w:val="28"/>
+              </w:rPr>
+              <w:t xml:space="preserve">non-grid </w:t>
             </w:r>
             <w:r>
               <w:rPr>
@@ -3288,7 +3280,59 @@
                 <w:sz w:val="28"/>
                 <w:szCs w:val="28"/>
               </w:rPr>
-              <w:t xml:space="preserve">Reduced total time for retrieving grid reports by 6 times and non-grid reports by half. </w:t>
+              <w:t xml:space="preserve">Reduced total time for retrieving grid reports by </w:t>
+            </w:r>
+            <w:r>
+              <w:rPr>
+                <w:sz w:val="28"/>
+                <w:szCs w:val="28"/>
+              </w:rPr>
+              <w:t>six</w:t>
+            </w:r>
+            <w:r>
+              <w:rPr>
+                <w:sz w:val="28"/>
+                <w:szCs w:val="28"/>
+              </w:rPr>
+              <w:t xml:space="preserve"> times and non-grid reports by half. </w:t>
+            </w:r>
+            <w:r>
+              <w:rPr>
+                <w:sz w:val="28"/>
+                <w:szCs w:val="28"/>
+              </w:rPr>
+              <w:t>For instructions</w:t>
+            </w:r>
+            <w:r>
+              <w:rPr>
+                <w:sz w:val="28"/>
+                <w:szCs w:val="28"/>
+              </w:rPr>
+              <w:t xml:space="preserve"> on using reports, </w:t>
+            </w:r>
+            <w:r>
+              <w:rPr>
+                <w:sz w:val="28"/>
+                <w:szCs w:val="28"/>
+              </w:rPr>
+              <w:t xml:space="preserve">refer to </w:t>
+            </w:r>
+            <w:hyperlink r:id="rId7" w:history="1">
+              <w:r>
+                <w:rPr>
+                  <w:rStyle w:val="Hyperlink"/>
+                  <w:sz w:val="28"/>
+                  <w:szCs w:val="28"/>
+                </w:rPr>
+                <w:t>Viewing Reports</w:t>
+              </w:r>
+            </w:hyperlink>
+            <w:r>
+              <w:rPr>
+                <w:sz w:val="28"/>
+                <w:szCs w:val="28"/>
+              </w:rPr>
+              <w:t>.</w:t>
             </w:r>
           </w:p>
           <w:p>
@@ -3386,11 +3430,8 @@
             <w:pPr>
               <w:jc w:val="both"/>
               <w:rPr>
-                <w:rStyle w:val="Hyperlink"/>
-                <w:color w:val="auto"/>
-                <w:sz w:val="28"/>
-                <w:szCs w:val="28"/>
-                <w:u w:val="none"/>
+                <w:sz w:val="28"/>
+                <w:szCs w:val="28"/>
               </w:rPr>
             </w:pPr>
             <w:r>
@@ -4099,7 +4140,7 @@
               </w:rPr>
               <w:t xml:space="preserve"> </w:t>
             </w:r>
-            <w:hyperlink r:id="rId7" w:history="1">
+            <w:hyperlink r:id="rId8" w:history="1">
               <w:r>
                 <w:rPr>
                   <w:rStyle w:val="Hyperlink"/>
@@ -4116,7 +4157,7 @@
                 <w:sz w:val="28"/>
                 <w:szCs w:val="28"/>
               </w:rPr>
-              <w:t>.</w:t>
+              <w:t xml:space="preserve">. </w:t>
             </w:r>
             <w:r>
               <w:rPr>
@@ -4237,7 +4278,7 @@
               </w:rPr>
               <w:t xml:space="preserve">,  visit </w:t>
             </w:r>
-            <w:hyperlink r:id="rId8" w:history="1">
+            <w:hyperlink r:id="rId9" w:history="1">
               <w:r>
                 <w:rPr>
                   <w:rStyle w:val="Hyperlink"/>
@@ -4317,7 +4358,7 @@
                 <w:szCs w:val="28"/>
               </w:rPr>
             </w:pPr>
-            <w:hyperlink r:id="rId9" w:history="1">
+            <w:hyperlink r:id="rId10" w:history="1">
               <w:r>
                 <w:rPr>
                   <w:rStyle w:val="Hyperlink"/>
@@ -4485,7 +4526,7 @@
                 <w:szCs w:val="28"/>
               </w:rPr>
             </w:pPr>
-            <w:hyperlink r:id="rId10" w:history="1">
+            <w:hyperlink r:id="rId11" w:history="1">
               <w:r>
                 <w:rPr>
                   <w:rStyle w:val="Hyperlink"/>
@@ -4539,7 +4580,7 @@
                 <w:szCs w:val="28"/>
               </w:rPr>
             </w:pPr>
-            <w:hyperlink r:id="rId11" w:history="1">
+            <w:hyperlink r:id="rId12" w:history="1">
               <w:r>
                 <w:rPr>
                   <w:rStyle w:val="Hyperlink"/>
@@ -4585,7 +4626,7 @@
                 <w:szCs w:val="28"/>
               </w:rPr>
             </w:pPr>
-            <w:hyperlink r:id="rId12" w:history="1">
+            <w:hyperlink r:id="rId13" w:history="1">
               <w:r>
                 <w:rPr>
                   <w:rStyle w:val="Hyperlink"/>
@@ -4631,7 +4672,7 @@
                 <w:szCs w:val="28"/>
               </w:rPr>
             </w:pPr>
-            <w:hyperlink r:id="rId13" w:history="1">
+            <w:hyperlink r:id="rId14" w:history="1">
               <w:r>
                 <w:rPr>
                   <w:rStyle w:val="Hyperlink"/>
@@ -4709,7 +4750,7 @@
                 <w:szCs w:val="28"/>
               </w:rPr>
             </w:pPr>
-            <w:hyperlink r:id="rId14" w:history="1">
+            <w:hyperlink r:id="rId15" w:history="1">
               <w:r>
                 <w:rPr>
                   <w:rStyle w:val="Hyperlink"/>
@@ -10053,14 +10094,6 @@
     <w:abstractNumId w:val="30"/>
   </w:num>
 </w:numbering>
-</file>
-
-<file path=word/people.xml><?xml version="1.0" encoding="utf-8"?>
-<w15:people xmlns:wpc="http://schemas.microsoft.com/office/word/2010/wordprocessingCanvas" xmlns:cx="http://schemas.microsoft.com/office/drawing/2014/chartex" xmlns:cx1="http://schemas.microsoft.com/office/drawing/2015/9/8/chartex" xmlns:cx2="http://schemas.microsoft.com/office/drawing/2015/10/21/chartex" xmlns:cx3="http://schemas.microsoft.com/office/drawing/2016/5/9/chartex" xmlns:cx4="http://schemas.microsoft.com/office/drawing/2016/5/10/chartex" xmlns:cx5="http://schemas.microsoft.com/office/drawing/2016/5/11/chartex" xmlns:cx6="http://schemas.microsoft.com/office/drawing/2016/5/12/chartex" xmlns:cx7="http://schemas.microsoft.com/office/drawing/2016/5/13/chartex" xmlns:cx8="http://schemas.microsoft.com/office/drawing/2016/5/14/chartex" xmlns:mc="http://schemas.openxmlformats.org/markup-compatibility/2006" xmlns:aink="http://schemas.microsoft.com/office/drawing/2016/ink" xmlns:am3d="http://schemas.microsoft.com/office/drawing/2017/model3d" xmlns:o="urn:schemas-microsoft-com:office:office" xmlns:oel="http://schemas.microsoft.com/office/2019/extlst" xmlns:r="http://schemas.openxmlformats.org/officeDocument/2006/relationships" xmlns:m="http://schemas.openxmlformats.org/officeDocument/2006/math" xmlns:v="urn:schemas-microsoft-com:vml" xmlns:wp14="http://schemas.microsoft.com/office/word/2010/wordprocessingDrawing" xmlns:wp="http://schemas.openxmlformats.org/drawingml/2006/wordprocessingDrawing" xmlns:w10="urn:schemas-microsoft-com:office:word" xmlns:w="http://schemas.openxmlformats.org/wordprocessingml/2006/main" xmlns:w14="http://schemas.microsoft.com/office/word/2010/wordml" xmlns:w15="http://schemas.microsoft.com/office/word/2012/wordml" xmlns:w16cex="http://schemas.microsoft.com/office/word/2018/wordml/cex" xmlns:w16cid="http://schemas.microsoft.com/office/word/2016/wordml/cid" xmlns:w16="http://schemas.microsoft.com/office/word/2018/wordml" xmlns:w16sdtdh="http://schemas.microsoft.com/office/word/2020/wordml/sdtdatahash" xmlns:w16se="http://schemas.microsoft.com/office/word/2015/wordml/symex" xmlns:wpg="http://schemas.microsoft.com/office/word/2010/wordprocessingGroup" xmlns:wpi="http://schemas.microsoft.com/office/word/2010/wordprocessingInk" xmlns:wne="http://schemas.microsoft.com/office/word/2006/wordml" xmlns:wps="http://schemas.microsoft.com/office/word/2010/wordprocessingShape" mc:Ignorable="w14 w15 w16se w16cid w16 w16cex w16sdtdh wp14">
-  <w15:person w15:author="Menon, Sunita (NIH/NCI) [C]">
-    <w15:presenceInfo w15:providerId="AD" w15:userId="S::menons2@nih.gov::758ef455-cee4-484e-950b-e649d9c01c48"/>
-  </w15:person>
-</w15:people>
 </file>
 
 <file path=word/styles.xml><?xml version="1.0" encoding="utf-8"?>

</xml_diff>